<commit_message>
finished csce assignment 4
</commit_message>
<xml_diff>
--- a/Assignment 3 - Postfix Calculator/010630228.hw3.docx
+++ b/Assignment 3 - Postfix Calculator/010630228.hw3.docx
@@ -46,7 +46,7 @@
         <w:rPr>
           <w:rFonts w:ascii="Times New Roman" w:cs="Times New Roman" w:hAnsi="Times New Roman"/>
         </w:rPr>
-        <w:t>October 9, 2015</w:t>
+        <w:t>November 5, 2015</w:t>
       </w:r>
     </w:p>
     <w:p>
@@ -94,7 +94,7 @@
         <w:rPr>
           <w:rFonts w:ascii="Times New Roman" w:hAnsi="Times New Roman"/>
         </w:rPr>
-        <w:t>This program was designed to implement three recursion functions as well as to create a Linked List class to store BookNode objects. The recursion functions did not use any data structures; the BookList class used a linked list to store the books. The three recursion functions were (1) a factorial function, (2) a function that reverses the digits of an integer, and (3) an exponent function. The linked list was used to read in 13 books from a file and then do various functions with the list, such as adding/deleting books, destroying, and printing the list.</w:t>
+        <w:t>This program was designed to implement a postfix calculator with user-created variables. The program takes in an expression of the form “Variable = Number Number Operator Number Operator Number Operator...” where “Variable” is any string made of letters, “Number” is any integer, and “Operator” is either +, -, /, *, or ^. The operators stood for basic arithmetic actions (addition, subtraction, division, multiplication, and exponential, respectively). The postfix calculator used a stack (FILO) to store and compute the values. The variables that the user created were stored in a linked list.</w:t>
       </w:r>
     </w:p>
     <w:p>
@@ -128,13 +128,13 @@
     <w:p>
       <w:pPr>
         <w:pStyle w:val="style0"/>
-        <w:ind w:firstLine="360" w:left="0" w:right="0"/>
-      </w:pPr>
-      <w:r>
-        <w:rPr>
-          <w:rFonts w:ascii="Times New Roman" w:hAnsi="Times New Roman"/>
-        </w:rPr>
-        <w:t xml:space="preserve">The recursion functions were implemented one at a time, with ample testing between functions. For the second part of the assignment, the BookNode class was written and tested before the BookList class was implemented. The BookNode class had regular getter/setter functions as well as a print function to output the characteristics of each book. It was implemented using the Book class from assignment 1 as the sample code; it was extended by adding a pointer to the next BookNode. </w:t>
+      </w:pPr>
+      <w:r>
+        <w:rPr>
+          <w:rFonts w:ascii="Times New Roman" w:hAnsi="Times New Roman"/>
+        </w:rPr>
+        <w:tab/>
+        <w:t>The program was implemented without variable functionality at first, and once the computation functionality was perfected using the stack class, the linked list class was implemented. No sample code was used, but pseudocode from the Assignment 3 Description was used as a skeleton for the main function. Instead of using an infinite while loop and a break statement for when the user gave the stop-condition (“#”), a while loop was used with the condition that it terminated when the stop-condition was given. This design decision was made because break statements are lazy most of the time. The program took about 4 days to complete.</w:t>
       </w:r>
     </w:p>
     <w:p>
@@ -180,7 +180,7 @@
         <w:rPr>
           <w:rFonts w:ascii="Times New Roman" w:cs="Times New Roman" w:hAnsi="Times New Roman"/>
         </w:rPr>
-        <w:t>The assignment compiled using Netbeans 8.0.1 on Linux Mint. For the recursive functions, the normal inputs consisted of positive integers. Border cases included 0, negative integers, very large integers (so as to cause integer overflow), and floats.</w:t>
+        <w:t>The assignment compiled and ran on a computer using Netbeans 8.0.1 on Linux Mint XFCE. Normal inputs were strings consisting of the structure given in the Design paragraph; abnormal inputs involved dividing by zero, using variables that hadn't been initialized yet in the computations, and numbers and operators in a strange order that caused stack overflow/underflow.</w:t>
       </w:r>
     </w:p>
     <w:p>
@@ -221,7 +221,1015 @@
           <w:rFonts w:ascii="Times New Roman" w:hAnsi="Times New Roman"/>
         </w:rPr>
         <w:tab/>
-        <w:t>Overall, the assignment was a success. The BookList class allows the user to do various tasks with the list, such as adding books, deleting books, and destroying the whole list. The assignment took eight days to complete.</w:t>
+        <w:t>Overall, the assignment was a success. The program successfully outputs the correct values, and the user can declare and use variables without problem. When the user inputs something improper, the program gives useful and descriptive error statements. The program took 4 days to complete.</w:t>
+      </w:r>
+    </w:p>
+    <w:p>
+      <w:pPr>
+        <w:pStyle w:val="style0"/>
+      </w:pPr>
+      <w:r>
+        <w:rPr/>
+      </w:r>
+    </w:p>
+    <w:p>
+      <w:pPr>
+        <w:pStyle w:val="style0"/>
+      </w:pPr>
+      <w:r>
+        <w:rPr>
+          <w:rFonts w:ascii="Times New Roman" w:hAnsi="Times New Roman"/>
+          <w:b/>
+          <w:bCs/>
+        </w:rPr>
+        <w:t>Test Case 1:</w:t>
+      </w:r>
+    </w:p>
+    <w:p>
+      <w:pPr>
+        <w:pStyle w:val="style0"/>
+      </w:pPr>
+      <w:r>
+        <w:rPr>
+          <w:rFonts w:ascii="Times New Roman" w:hAnsi="Times New Roman"/>
+          <w:b/>
+          <w:bCs/>
+        </w:rPr>
+        <w:tab/>
+      </w:r>
+    </w:p>
+    <w:p>
+      <w:pPr>
+        <w:pStyle w:val="style0"/>
+      </w:pPr>
+      <w:r>
+        <w:rPr>
+          <w:rFonts w:ascii="Times New Roman" w:hAnsi="Times New Roman"/>
+          <w:b w:val="false"/>
+          <w:bCs w:val="false"/>
+        </w:rPr>
+        <w:t>---POSTFIX CALCULATOR---</w:t>
+      </w:r>
+    </w:p>
+    <w:p>
+      <w:pPr>
+        <w:pStyle w:val="style0"/>
+      </w:pPr>
+      <w:r>
+        <w:rPr>
+          <w:rFonts w:ascii="Times New Roman" w:hAnsi="Times New Roman"/>
+          <w:b w:val="false"/>
+          <w:bCs w:val="false"/>
+        </w:rPr>
+        <w:t>Enter # to quit; enter ? to see list of variables.</w:t>
+      </w:r>
+    </w:p>
+    <w:p>
+      <w:pPr>
+        <w:pStyle w:val="style0"/>
+      </w:pPr>
+      <w:r>
+        <w:rPr>
+          <w:rFonts w:ascii="Times New Roman" w:hAnsi="Times New Roman"/>
+          <w:b w:val="false"/>
+          <w:bCs w:val="false"/>
+        </w:rPr>
+      </w:r>
+    </w:p>
+    <w:p>
+      <w:pPr>
+        <w:pStyle w:val="style0"/>
+      </w:pPr>
+      <w:r>
+        <w:rPr>
+          <w:rFonts w:ascii="Times New Roman" w:hAnsi="Times New Roman"/>
+          <w:b w:val="false"/>
+          <w:bCs w:val="false"/>
+        </w:rPr>
+        <w:t>&gt; Sum = 3 9 +</w:t>
+      </w:r>
+    </w:p>
+    <w:p>
+      <w:pPr>
+        <w:pStyle w:val="style0"/>
+      </w:pPr>
+      <w:r>
+        <w:rPr>
+          <w:rFonts w:ascii="Times New Roman" w:hAnsi="Times New Roman"/>
+          <w:b w:val="false"/>
+          <w:bCs w:val="false"/>
+        </w:rPr>
+        <w:t>Sum = 12</w:t>
+      </w:r>
+    </w:p>
+    <w:p>
+      <w:pPr>
+        <w:pStyle w:val="style0"/>
+      </w:pPr>
+      <w:r>
+        <w:rPr>
+          <w:rFonts w:ascii="Times New Roman" w:hAnsi="Times New Roman"/>
+          <w:b w:val="false"/>
+          <w:bCs w:val="false"/>
+        </w:rPr>
+      </w:r>
+    </w:p>
+    <w:p>
+      <w:pPr>
+        <w:pStyle w:val="style0"/>
+      </w:pPr>
+      <w:r>
+        <w:rPr>
+          <w:rFonts w:ascii="Times New Roman" w:hAnsi="Times New Roman"/>
+          <w:b w:val="false"/>
+          <w:bCs w:val="false"/>
+        </w:rPr>
+        <w:t>&gt; Difference = 3 9 -</w:t>
+      </w:r>
+    </w:p>
+    <w:p>
+      <w:pPr>
+        <w:pStyle w:val="style0"/>
+      </w:pPr>
+      <w:r>
+        <w:rPr>
+          <w:rFonts w:ascii="Times New Roman" w:hAnsi="Times New Roman"/>
+          <w:b w:val="false"/>
+          <w:bCs w:val="false"/>
+        </w:rPr>
+        <w:t>Difference = -6</w:t>
+      </w:r>
+    </w:p>
+    <w:p>
+      <w:pPr>
+        <w:pStyle w:val="style0"/>
+      </w:pPr>
+      <w:r>
+        <w:rPr>
+          <w:rFonts w:ascii="Times New Roman" w:hAnsi="Times New Roman"/>
+          <w:b w:val="false"/>
+          <w:bCs w:val="false"/>
+        </w:rPr>
+      </w:r>
+    </w:p>
+    <w:p>
+      <w:pPr>
+        <w:pStyle w:val="style0"/>
+      </w:pPr>
+      <w:r>
+        <w:rPr>
+          <w:rFonts w:ascii="Times New Roman" w:hAnsi="Times New Roman"/>
+          <w:b w:val="false"/>
+          <w:bCs w:val="false"/>
+        </w:rPr>
+        <w:t>&gt; Product = 3 9 *</w:t>
+      </w:r>
+    </w:p>
+    <w:p>
+      <w:pPr>
+        <w:pStyle w:val="style0"/>
+      </w:pPr>
+      <w:r>
+        <w:rPr>
+          <w:rFonts w:ascii="Times New Roman" w:hAnsi="Times New Roman"/>
+          <w:b w:val="false"/>
+          <w:bCs w:val="false"/>
+        </w:rPr>
+        <w:t>Product = 27</w:t>
+      </w:r>
+    </w:p>
+    <w:p>
+      <w:pPr>
+        <w:pStyle w:val="style0"/>
+      </w:pPr>
+      <w:r>
+        <w:rPr>
+          <w:rFonts w:ascii="Times New Roman" w:hAnsi="Times New Roman"/>
+          <w:b w:val="false"/>
+          <w:bCs w:val="false"/>
+        </w:rPr>
+      </w:r>
+    </w:p>
+    <w:p>
+      <w:pPr>
+        <w:pStyle w:val="style0"/>
+      </w:pPr>
+      <w:r>
+        <w:rPr>
+          <w:rFonts w:ascii="Times New Roman" w:hAnsi="Times New Roman"/>
+          <w:b w:val="false"/>
+          <w:bCs w:val="false"/>
+        </w:rPr>
+        <w:t>&gt; Quotient = 3 9 /</w:t>
+      </w:r>
+    </w:p>
+    <w:p>
+      <w:pPr>
+        <w:pStyle w:val="style0"/>
+      </w:pPr>
+      <w:r>
+        <w:rPr>
+          <w:rFonts w:ascii="Times New Roman" w:hAnsi="Times New Roman"/>
+          <w:b w:val="false"/>
+          <w:bCs w:val="false"/>
+        </w:rPr>
+        <w:t>Quotient = 0</w:t>
+      </w:r>
+    </w:p>
+    <w:p>
+      <w:pPr>
+        <w:pStyle w:val="style0"/>
+      </w:pPr>
+      <w:r>
+        <w:rPr>
+          <w:rFonts w:ascii="Times New Roman" w:hAnsi="Times New Roman"/>
+          <w:b w:val="false"/>
+          <w:bCs w:val="false"/>
+        </w:rPr>
+      </w:r>
+    </w:p>
+    <w:p>
+      <w:pPr>
+        <w:pStyle w:val="style0"/>
+      </w:pPr>
+      <w:r>
+        <w:rPr>
+          <w:rFonts w:ascii="Times New Roman" w:hAnsi="Times New Roman"/>
+          <w:b w:val="false"/>
+          <w:bCs w:val="false"/>
+        </w:rPr>
+        <w:t>&gt; ?</w:t>
+      </w:r>
+    </w:p>
+    <w:p>
+      <w:pPr>
+        <w:pStyle w:val="style0"/>
+      </w:pPr>
+      <w:r>
+        <w:rPr>
+          <w:rFonts w:ascii="Times New Roman" w:hAnsi="Times New Roman"/>
+          <w:b w:val="false"/>
+          <w:bCs w:val="false"/>
+        </w:rPr>
+        <w:t>---BEGIN PRINT---</w:t>
+      </w:r>
+    </w:p>
+    <w:p>
+      <w:pPr>
+        <w:pStyle w:val="style0"/>
+      </w:pPr>
+      <w:r>
+        <w:rPr>
+          <w:rFonts w:ascii="Times New Roman" w:hAnsi="Times New Roman"/>
+          <w:b w:val="false"/>
+          <w:bCs w:val="false"/>
+        </w:rPr>
+        <w:t>Quotient = 0</w:t>
+      </w:r>
+    </w:p>
+    <w:p>
+      <w:pPr>
+        <w:pStyle w:val="style0"/>
+      </w:pPr>
+      <w:r>
+        <w:rPr>
+          <w:rFonts w:ascii="Times New Roman" w:hAnsi="Times New Roman"/>
+          <w:b w:val="false"/>
+          <w:bCs w:val="false"/>
+        </w:rPr>
+        <w:t>Product = 27</w:t>
+      </w:r>
+    </w:p>
+    <w:p>
+      <w:pPr>
+        <w:pStyle w:val="style0"/>
+      </w:pPr>
+      <w:r>
+        <w:rPr>
+          <w:rFonts w:ascii="Times New Roman" w:hAnsi="Times New Roman"/>
+          <w:b w:val="false"/>
+          <w:bCs w:val="false"/>
+        </w:rPr>
+        <w:t>Difference = -6</w:t>
+      </w:r>
+    </w:p>
+    <w:p>
+      <w:pPr>
+        <w:pStyle w:val="style0"/>
+      </w:pPr>
+      <w:r>
+        <w:rPr>
+          <w:rFonts w:ascii="Times New Roman" w:hAnsi="Times New Roman"/>
+          <w:b w:val="false"/>
+          <w:bCs w:val="false"/>
+        </w:rPr>
+        <w:t>Sum = 12</w:t>
+      </w:r>
+    </w:p>
+    <w:p>
+      <w:pPr>
+        <w:pStyle w:val="style0"/>
+      </w:pPr>
+      <w:r>
+        <w:rPr>
+          <w:rFonts w:ascii="Times New Roman" w:hAnsi="Times New Roman"/>
+          <w:b w:val="false"/>
+          <w:bCs w:val="false"/>
+        </w:rPr>
+        <w:t>---END PRINT---</w:t>
+      </w:r>
+    </w:p>
+    <w:p>
+      <w:pPr>
+        <w:pStyle w:val="style0"/>
+      </w:pPr>
+      <w:r>
+        <w:rPr>
+          <w:rFonts w:ascii="Times New Roman" w:hAnsi="Times New Roman"/>
+          <w:b w:val="false"/>
+          <w:bCs w:val="false"/>
+        </w:rPr>
+      </w:r>
+    </w:p>
+    <w:p>
+      <w:pPr>
+        <w:pStyle w:val="style0"/>
+      </w:pPr>
+      <w:r>
+        <w:rPr>
+          <w:rFonts w:ascii="Times New Roman" w:hAnsi="Times New Roman"/>
+          <w:b w:val="false"/>
+          <w:bCs w:val="false"/>
+        </w:rPr>
+        <w:t>&gt; #</w:t>
+      </w:r>
+    </w:p>
+    <w:p>
+      <w:pPr>
+        <w:pStyle w:val="style0"/>
+      </w:pPr>
+      <w:r>
+        <w:rPr>
+          <w:rFonts w:ascii="Times New Roman" w:hAnsi="Times New Roman"/>
+          <w:b w:val="false"/>
+          <w:bCs w:val="false"/>
+        </w:rPr>
+      </w:r>
+    </w:p>
+    <w:p>
+      <w:pPr>
+        <w:pStyle w:val="style0"/>
+      </w:pPr>
+      <w:r>
+        <w:rPr>
+          <w:rFonts w:ascii="Times New Roman" w:hAnsi="Times New Roman"/>
+          <w:b w:val="false"/>
+          <w:bCs w:val="false"/>
+        </w:rPr>
+      </w:r>
+    </w:p>
+    <w:p>
+      <w:pPr>
+        <w:pStyle w:val="style0"/>
+      </w:pPr>
+      <w:r>
+        <w:rPr>
+          <w:rFonts w:ascii="Times New Roman" w:hAnsi="Times New Roman"/>
+          <w:b w:val="false"/>
+          <w:bCs w:val="false"/>
+        </w:rPr>
+        <w:t>------------------</w:t>
+      </w:r>
+    </w:p>
+    <w:p>
+      <w:pPr>
+        <w:pStyle w:val="style0"/>
+      </w:pPr>
+      <w:r>
+        <w:rPr>
+          <w:rFonts w:ascii="Times New Roman" w:hAnsi="Times New Roman"/>
+          <w:b w:val="false"/>
+          <w:bCs w:val="false"/>
+        </w:rPr>
+        <w:t>(program exited with code: 0)</w:t>
+      </w:r>
+    </w:p>
+    <w:p>
+      <w:pPr>
+        <w:pStyle w:val="style0"/>
+      </w:pPr>
+      <w:r>
+        <w:rPr>
+          <w:rFonts w:ascii="Times New Roman" w:hAnsi="Times New Roman"/>
+          <w:b w:val="false"/>
+          <w:bCs w:val="false"/>
+        </w:rPr>
+        <w:t>Press return to continue</w:t>
+      </w:r>
+    </w:p>
+    <w:p>
+      <w:pPr>
+        <w:pStyle w:val="style0"/>
+      </w:pPr>
+      <w:r>
+        <w:rPr>
+          <w:b/>
+          <w:bCs/>
+        </w:rPr>
+      </w:r>
+    </w:p>
+    <w:p>
+      <w:pPr>
+        <w:pStyle w:val="style0"/>
+      </w:pPr>
+      <w:r>
+        <w:rPr>
+          <w:rFonts w:ascii="Times New Roman" w:hAnsi="Times New Roman"/>
+          <w:b/>
+          <w:bCs/>
+        </w:rPr>
+        <w:t>Test Case 2:</w:t>
+      </w:r>
+    </w:p>
+    <w:p>
+      <w:pPr>
+        <w:pStyle w:val="style0"/>
+      </w:pPr>
+      <w:r>
+        <w:rPr>
+          <w:b/>
+          <w:bCs/>
+        </w:rPr>
+      </w:r>
+    </w:p>
+    <w:p>
+      <w:pPr>
+        <w:pStyle w:val="style0"/>
+      </w:pPr>
+      <w:r>
+        <w:rPr>
+          <w:rFonts w:ascii="Times New Roman" w:hAnsi="Times New Roman"/>
+          <w:b w:val="false"/>
+          <w:bCs w:val="false"/>
+        </w:rPr>
+        <w:t>---POSTFIX CALCULATOR---</w:t>
+      </w:r>
+    </w:p>
+    <w:p>
+      <w:pPr>
+        <w:pStyle w:val="style0"/>
+      </w:pPr>
+      <w:r>
+        <w:rPr>
+          <w:rFonts w:ascii="Times New Roman" w:hAnsi="Times New Roman"/>
+          <w:b w:val="false"/>
+          <w:bCs w:val="false"/>
+        </w:rPr>
+        <w:t>Enter # to quit; enter ? to see list of variables.</w:t>
+      </w:r>
+    </w:p>
+    <w:p>
+      <w:pPr>
+        <w:pStyle w:val="style0"/>
+      </w:pPr>
+      <w:r>
+        <w:rPr>
+          <w:rFonts w:ascii="Times New Roman" w:hAnsi="Times New Roman"/>
+          <w:b w:val="false"/>
+          <w:bCs w:val="false"/>
+        </w:rPr>
+      </w:r>
+    </w:p>
+    <w:p>
+      <w:pPr>
+        <w:pStyle w:val="style0"/>
+      </w:pPr>
+      <w:r>
+        <w:rPr>
+          <w:rFonts w:ascii="Times New Roman" w:hAnsi="Times New Roman"/>
+          <w:b w:val="false"/>
+          <w:bCs w:val="false"/>
+        </w:rPr>
+        <w:t>&gt; A = 3 4 * 0 /</w:t>
+      </w:r>
+    </w:p>
+    <w:p>
+      <w:pPr>
+        <w:pStyle w:val="style0"/>
+      </w:pPr>
+      <w:r>
+        <w:rPr>
+          <w:rFonts w:ascii="Times New Roman" w:hAnsi="Times New Roman"/>
+          <w:b w:val="false"/>
+          <w:bCs w:val="false"/>
+        </w:rPr>
+        <w:t>Division by zero is prohibited</w:t>
+      </w:r>
+    </w:p>
+    <w:p>
+      <w:pPr>
+        <w:pStyle w:val="style0"/>
+      </w:pPr>
+      <w:r>
+        <w:rPr>
+          <w:rFonts w:ascii="Times New Roman" w:hAnsi="Times New Roman"/>
+          <w:b w:val="false"/>
+          <w:bCs w:val="false"/>
+        </w:rPr>
+      </w:r>
+    </w:p>
+    <w:p>
+      <w:pPr>
+        <w:pStyle w:val="style0"/>
+      </w:pPr>
+      <w:r>
+        <w:rPr>
+          <w:rFonts w:ascii="Times New Roman" w:hAnsi="Times New Roman"/>
+          <w:b w:val="false"/>
+          <w:bCs w:val="false"/>
+        </w:rPr>
+        <w:t>&gt; A = B 3 *</w:t>
+      </w:r>
+    </w:p>
+    <w:p>
+      <w:pPr>
+        <w:pStyle w:val="style0"/>
+      </w:pPr>
+      <w:r>
+        <w:rPr>
+          <w:rFonts w:ascii="Times New Roman" w:hAnsi="Times New Roman"/>
+          <w:b w:val="false"/>
+          <w:bCs w:val="false"/>
+        </w:rPr>
+        <w:t>Invalid expression. Value of B is unknown</w:t>
+      </w:r>
+    </w:p>
+    <w:p>
+      <w:pPr>
+        <w:pStyle w:val="style0"/>
+      </w:pPr>
+      <w:r>
+        <w:rPr>
+          <w:rFonts w:ascii="Times New Roman" w:hAnsi="Times New Roman"/>
+          <w:b w:val="false"/>
+          <w:bCs w:val="false"/>
+        </w:rPr>
+      </w:r>
+    </w:p>
+    <w:p>
+      <w:pPr>
+        <w:pStyle w:val="style0"/>
+      </w:pPr>
+      <w:r>
+        <w:rPr>
+          <w:rFonts w:ascii="Times New Roman" w:hAnsi="Times New Roman"/>
+          <w:b w:val="false"/>
+          <w:bCs w:val="false"/>
+        </w:rPr>
+        <w:t>&gt; ?</w:t>
+      </w:r>
+    </w:p>
+    <w:p>
+      <w:pPr>
+        <w:pStyle w:val="style0"/>
+      </w:pPr>
+      <w:r>
+        <w:rPr>
+          <w:rFonts w:ascii="Times New Roman" w:hAnsi="Times New Roman"/>
+          <w:b w:val="false"/>
+          <w:bCs w:val="false"/>
+        </w:rPr>
+        <w:t>---BEGIN PRINT---</w:t>
+      </w:r>
+    </w:p>
+    <w:p>
+      <w:pPr>
+        <w:pStyle w:val="style0"/>
+      </w:pPr>
+      <w:r>
+        <w:rPr>
+          <w:rFonts w:ascii="Times New Roman" w:hAnsi="Times New Roman"/>
+          <w:b w:val="false"/>
+          <w:bCs w:val="false"/>
+        </w:rPr>
+        <w:t>---END PRINT---</w:t>
+      </w:r>
+    </w:p>
+    <w:p>
+      <w:pPr>
+        <w:pStyle w:val="style0"/>
+      </w:pPr>
+      <w:r>
+        <w:rPr>
+          <w:rFonts w:ascii="Times New Roman" w:hAnsi="Times New Roman"/>
+          <w:b w:val="false"/>
+          <w:bCs w:val="false"/>
+        </w:rPr>
+      </w:r>
+    </w:p>
+    <w:p>
+      <w:pPr>
+        <w:pStyle w:val="style0"/>
+      </w:pPr>
+      <w:r>
+        <w:rPr>
+          <w:rFonts w:ascii="Times New Roman" w:hAnsi="Times New Roman"/>
+          <w:b w:val="false"/>
+          <w:bCs w:val="false"/>
+        </w:rPr>
+        <w:t>&gt; #</w:t>
+      </w:r>
+    </w:p>
+    <w:p>
+      <w:pPr>
+        <w:pStyle w:val="style0"/>
+      </w:pPr>
+      <w:r>
+        <w:rPr>
+          <w:rFonts w:ascii="Times New Roman" w:hAnsi="Times New Roman"/>
+          <w:b w:val="false"/>
+          <w:bCs w:val="false"/>
+        </w:rPr>
+      </w:r>
+    </w:p>
+    <w:p>
+      <w:pPr>
+        <w:pStyle w:val="style0"/>
+      </w:pPr>
+      <w:r>
+        <w:rPr>
+          <w:rFonts w:ascii="Times New Roman" w:hAnsi="Times New Roman"/>
+          <w:b w:val="false"/>
+          <w:bCs w:val="false"/>
+        </w:rPr>
+      </w:r>
+    </w:p>
+    <w:p>
+      <w:pPr>
+        <w:pStyle w:val="style0"/>
+      </w:pPr>
+      <w:r>
+        <w:rPr>
+          <w:rFonts w:ascii="Times New Roman" w:hAnsi="Times New Roman"/>
+          <w:b w:val="false"/>
+          <w:bCs w:val="false"/>
+        </w:rPr>
+        <w:t>------------------</w:t>
+      </w:r>
+    </w:p>
+    <w:p>
+      <w:pPr>
+        <w:pStyle w:val="style0"/>
+      </w:pPr>
+      <w:r>
+        <w:rPr>
+          <w:rFonts w:ascii="Times New Roman" w:hAnsi="Times New Roman"/>
+          <w:b w:val="false"/>
+          <w:bCs w:val="false"/>
+        </w:rPr>
+        <w:t>(program exited with code: 0)</w:t>
+      </w:r>
+    </w:p>
+    <w:p>
+      <w:pPr>
+        <w:pStyle w:val="style0"/>
+      </w:pPr>
+      <w:r>
+        <w:rPr>
+          <w:rFonts w:ascii="Times New Roman" w:hAnsi="Times New Roman"/>
+          <w:b w:val="false"/>
+          <w:bCs w:val="false"/>
+        </w:rPr>
+        <w:t>Press return to continue</w:t>
+      </w:r>
+    </w:p>
+    <w:p>
+      <w:pPr>
+        <w:pStyle w:val="style0"/>
+      </w:pPr>
+      <w:r>
+        <w:rPr>
+          <w:rFonts w:ascii="Times New Roman" w:hAnsi="Times New Roman"/>
+          <w:b/>
+          <w:bCs/>
+        </w:rPr>
+        <w:tab/>
+      </w:r>
+    </w:p>
+    <w:p>
+      <w:pPr>
+        <w:pStyle w:val="style0"/>
+      </w:pPr>
+      <w:r>
+        <w:rPr>
+          <w:rFonts w:ascii="Times New Roman" w:hAnsi="Times New Roman"/>
+          <w:b/>
+          <w:bCs/>
+        </w:rPr>
+        <w:t>Test Case 3:</w:t>
+      </w:r>
+    </w:p>
+    <w:p>
+      <w:pPr>
+        <w:pStyle w:val="style0"/>
+      </w:pPr>
+      <w:r>
+        <w:rPr>
+          <w:b w:val="false"/>
+          <w:bCs w:val="false"/>
+        </w:rPr>
+      </w:r>
+    </w:p>
+    <w:p>
+      <w:pPr>
+        <w:pStyle w:val="style0"/>
+      </w:pPr>
+      <w:r>
+        <w:rPr>
+          <w:rFonts w:ascii="Times New Roman" w:hAnsi="Times New Roman"/>
+          <w:b w:val="false"/>
+          <w:bCs w:val="false"/>
+        </w:rPr>
+        <w:t>---POSTFIX CALCULATOR---</w:t>
+      </w:r>
+    </w:p>
+    <w:p>
+      <w:pPr>
+        <w:pStyle w:val="style0"/>
+      </w:pPr>
+      <w:r>
+        <w:rPr>
+          <w:rFonts w:ascii="Times New Roman" w:hAnsi="Times New Roman"/>
+          <w:b w:val="false"/>
+          <w:bCs w:val="false"/>
+        </w:rPr>
+        <w:t>Enter # to quit; enter ? to see list of variables.</w:t>
+      </w:r>
+    </w:p>
+    <w:p>
+      <w:pPr>
+        <w:pStyle w:val="style0"/>
+      </w:pPr>
+      <w:r>
+        <w:rPr>
+          <w:rFonts w:ascii="Times New Roman" w:hAnsi="Times New Roman"/>
+          <w:b w:val="false"/>
+          <w:bCs w:val="false"/>
+        </w:rPr>
+      </w:r>
+    </w:p>
+    <w:p>
+      <w:pPr>
+        <w:pStyle w:val="style0"/>
+      </w:pPr>
+      <w:r>
+        <w:rPr>
+          <w:rFonts w:ascii="Times New Roman" w:hAnsi="Times New Roman"/>
+          <w:b w:val="false"/>
+          <w:bCs w:val="false"/>
+        </w:rPr>
+        <w:t>&gt; A = 3 -</w:t>
+      </w:r>
+    </w:p>
+    <w:p>
+      <w:pPr>
+        <w:pStyle w:val="style0"/>
+      </w:pPr>
+      <w:r>
+        <w:rPr>
+          <w:rFonts w:ascii="Times New Roman" w:hAnsi="Times New Roman"/>
+          <w:b w:val="false"/>
+          <w:bCs w:val="false"/>
+        </w:rPr>
+        <w:t>Stack underflow. Invalid expression</w:t>
+      </w:r>
+    </w:p>
+    <w:p>
+      <w:pPr>
+        <w:pStyle w:val="style0"/>
+      </w:pPr>
+      <w:r>
+        <w:rPr>
+          <w:rFonts w:ascii="Times New Roman" w:hAnsi="Times New Roman"/>
+          <w:b w:val="false"/>
+          <w:bCs w:val="false"/>
+        </w:rPr>
+      </w:r>
+    </w:p>
+    <w:p>
+      <w:pPr>
+        <w:pStyle w:val="style0"/>
+      </w:pPr>
+      <w:r>
+        <w:rPr>
+          <w:rFonts w:ascii="Times New Roman" w:hAnsi="Times New Roman"/>
+          <w:b w:val="false"/>
+          <w:bCs w:val="false"/>
+        </w:rPr>
+        <w:t xml:space="preserve">&gt; A = 3 4 5 6 7 8 9 0 3 4 5 6 </w:t>
+      </w:r>
+    </w:p>
+    <w:p>
+      <w:pPr>
+        <w:pStyle w:val="style0"/>
+      </w:pPr>
+      <w:r>
+        <w:rPr>
+          <w:rFonts w:ascii="Times New Roman" w:hAnsi="Times New Roman"/>
+          <w:b w:val="false"/>
+          <w:bCs w:val="false"/>
+        </w:rPr>
+        <w:t>Stack overflow. Invalid expression</w:t>
+      </w:r>
+    </w:p>
+    <w:p>
+      <w:pPr>
+        <w:pStyle w:val="style0"/>
+      </w:pPr>
+      <w:r>
+        <w:rPr>
+          <w:rFonts w:ascii="Times New Roman" w:hAnsi="Times New Roman"/>
+          <w:b w:val="false"/>
+          <w:bCs w:val="false"/>
+        </w:rPr>
+        <w:t>Stack overflow. Invalid expression</w:t>
+      </w:r>
+    </w:p>
+    <w:p>
+      <w:pPr>
+        <w:pStyle w:val="style0"/>
+      </w:pPr>
+      <w:r>
+        <w:rPr>
+          <w:rFonts w:ascii="Times New Roman" w:hAnsi="Times New Roman"/>
+          <w:b w:val="false"/>
+          <w:bCs w:val="false"/>
+        </w:rPr>
+        <w:t>A = 4</w:t>
+      </w:r>
+    </w:p>
+    <w:p>
+      <w:pPr>
+        <w:pStyle w:val="style0"/>
+      </w:pPr>
+      <w:r>
+        <w:rPr>
+          <w:rFonts w:ascii="Times New Roman" w:hAnsi="Times New Roman"/>
+          <w:b w:val="false"/>
+          <w:bCs w:val="false"/>
+        </w:rPr>
+      </w:r>
+    </w:p>
+    <w:p>
+      <w:pPr>
+        <w:pStyle w:val="style0"/>
+      </w:pPr>
+      <w:r>
+        <w:rPr>
+          <w:rFonts w:ascii="Times New Roman" w:hAnsi="Times New Roman"/>
+          <w:b w:val="false"/>
+          <w:bCs w:val="false"/>
+        </w:rPr>
+        <w:t>&gt; ?</w:t>
+      </w:r>
+    </w:p>
+    <w:p>
+      <w:pPr>
+        <w:pStyle w:val="style0"/>
+      </w:pPr>
+      <w:r>
+        <w:rPr>
+          <w:rFonts w:ascii="Times New Roman" w:hAnsi="Times New Roman"/>
+          <w:b w:val="false"/>
+          <w:bCs w:val="false"/>
+        </w:rPr>
+        <w:t>---BEGIN PRINT---</w:t>
+      </w:r>
+    </w:p>
+    <w:p>
+      <w:pPr>
+        <w:pStyle w:val="style0"/>
+      </w:pPr>
+      <w:r>
+        <w:rPr>
+          <w:rFonts w:ascii="Times New Roman" w:hAnsi="Times New Roman"/>
+          <w:b w:val="false"/>
+          <w:bCs w:val="false"/>
+        </w:rPr>
+        <w:t>A = 4</w:t>
+      </w:r>
+    </w:p>
+    <w:p>
+      <w:pPr>
+        <w:pStyle w:val="style0"/>
+      </w:pPr>
+      <w:r>
+        <w:rPr>
+          <w:rFonts w:ascii="Times New Roman" w:hAnsi="Times New Roman"/>
+          <w:b w:val="false"/>
+          <w:bCs w:val="false"/>
+        </w:rPr>
+        <w:t>---END PRINT---</w:t>
+      </w:r>
+    </w:p>
+    <w:p>
+      <w:pPr>
+        <w:pStyle w:val="style0"/>
+      </w:pPr>
+      <w:r>
+        <w:rPr>
+          <w:rFonts w:ascii="Times New Roman" w:hAnsi="Times New Roman"/>
+          <w:b w:val="false"/>
+          <w:bCs w:val="false"/>
+        </w:rPr>
+      </w:r>
+    </w:p>
+    <w:p>
+      <w:pPr>
+        <w:pStyle w:val="style0"/>
+      </w:pPr>
+      <w:r>
+        <w:rPr>
+          <w:rFonts w:ascii="Times New Roman" w:hAnsi="Times New Roman"/>
+          <w:b w:val="false"/>
+          <w:bCs w:val="false"/>
+        </w:rPr>
+        <w:t>&gt; #</w:t>
+      </w:r>
+    </w:p>
+    <w:p>
+      <w:pPr>
+        <w:pStyle w:val="style0"/>
+      </w:pPr>
+      <w:r>
+        <w:rPr>
+          <w:rFonts w:ascii="Times New Roman" w:hAnsi="Times New Roman"/>
+          <w:b w:val="false"/>
+          <w:bCs w:val="false"/>
+        </w:rPr>
+      </w:r>
+    </w:p>
+    <w:p>
+      <w:pPr>
+        <w:pStyle w:val="style0"/>
+      </w:pPr>
+      <w:r>
+        <w:rPr>
+          <w:rFonts w:ascii="Times New Roman" w:hAnsi="Times New Roman"/>
+          <w:b w:val="false"/>
+          <w:bCs w:val="false"/>
+        </w:rPr>
+      </w:r>
+    </w:p>
+    <w:p>
+      <w:pPr>
+        <w:pStyle w:val="style0"/>
+      </w:pPr>
+      <w:r>
+        <w:rPr>
+          <w:rFonts w:ascii="Times New Roman" w:hAnsi="Times New Roman"/>
+          <w:b w:val="false"/>
+          <w:bCs w:val="false"/>
+        </w:rPr>
+        <w:t>------------------</w:t>
+      </w:r>
+    </w:p>
+    <w:p>
+      <w:pPr>
+        <w:pStyle w:val="style0"/>
+      </w:pPr>
+      <w:r>
+        <w:rPr>
+          <w:rFonts w:ascii="Times New Roman" w:hAnsi="Times New Roman"/>
+          <w:b w:val="false"/>
+          <w:bCs w:val="false"/>
+        </w:rPr>
+        <w:t>(program exited with code: 0)</w:t>
+      </w:r>
+    </w:p>
+    <w:p>
+      <w:pPr>
+        <w:pStyle w:val="style0"/>
+      </w:pPr>
+      <w:r>
+        <w:rPr>
+          <w:rFonts w:ascii="Times New Roman" w:hAnsi="Times New Roman"/>
+          <w:b w:val="false"/>
+          <w:bCs w:val="false"/>
+        </w:rPr>
+        <w:t>Press return to continue</w:t>
+      </w:r>
+    </w:p>
+    <w:p>
+      <w:pPr>
+        <w:pStyle w:val="style0"/>
+      </w:pPr>
+      <w:r>
+        <w:rPr>
+          <w:rFonts w:ascii="Times New Roman" w:hAnsi="Times New Roman"/>
+          <w:b w:val="false"/>
+          <w:bCs w:val="false"/>
+        </w:rPr>
       </w:r>
     </w:p>
     <w:sectPr>

</xml_diff>